<commit_message>
documents (operation's guide and test methods) are corrected
</commit_message>
<xml_diff>
--- a/Docs/guide_for_operator.docx
+++ b/Docs/guide_for_operator.docx
@@ -614,15 +614,31 @@
         </w:rPr>
         <w:t>Console</w:t>
       </w:r>
-      <w:bookmarkStart w:id="0" w:name="_GoBack"/>
-      <w:bookmarkEnd w:id="0"/>
-      <w:r>
-        <w:rPr>
-          <w:rFonts w:ascii="Times New Roman" w:eastAsia="Times New Roman" w:hAnsi="Times New Roman" w:cs="Times New Roman"/>
-          <w:sz w:val="24"/>
-          <w:szCs w:val="24"/>
-        </w:rPr>
-        <w:t xml:space="preserve">.exe </w:t>
+      <w:r>
+        <w:rPr>
+          <w:rFonts w:ascii="Times New Roman" w:eastAsia="Times New Roman" w:hAnsi="Times New Roman" w:cs="Times New Roman"/>
+          <w:sz w:val="24"/>
+          <w:szCs w:val="24"/>
+        </w:rPr>
+        <w:t>.</w:t>
+      </w:r>
+      <w:proofErr w:type="spellStart"/>
+      <w:r>
+        <w:rPr>
+          <w:rFonts w:ascii="Times New Roman" w:eastAsia="Times New Roman" w:hAnsi="Times New Roman" w:cs="Times New Roman"/>
+          <w:sz w:val="24"/>
+          <w:szCs w:val="24"/>
+        </w:rPr>
+        <w:t>exe</w:t>
+      </w:r>
+      <w:proofErr w:type="spellEnd"/>
+      <w:r>
+        <w:rPr>
+          <w:rFonts w:ascii="Times New Roman" w:eastAsia="Times New Roman" w:hAnsi="Times New Roman" w:cs="Times New Roman"/>
+          <w:sz w:val="24"/>
+          <w:szCs w:val="24"/>
+        </w:rPr>
+        <w:t xml:space="preserve"> </w:t>
       </w:r>
       <w:proofErr w:type="spellStart"/>
       <w:r>
@@ -784,7 +800,53 @@
           <w:sz w:val="24"/>
           <w:szCs w:val="24"/>
         </w:rPr>
-        <w:t>-файл записывается в директорию, где находится  файл debugger.exe.</w:t>
+        <w:t xml:space="preserve">-файл записывается в директорию, где находится  файл </w:t>
+      </w:r>
+      <w:proofErr w:type="spellStart"/>
+      <w:r>
+        <w:rPr>
+          <w:rFonts w:ascii="Times New Roman" w:eastAsia="Times New Roman" w:hAnsi="Times New Roman" w:cs="Times New Roman"/>
+          <w:sz w:val="24"/>
+          <w:szCs w:val="24"/>
+          <w:lang w:val="en-US"/>
+        </w:rPr>
+        <w:t>Debugger</w:t>
+      </w:r>
+      <w:r>
+        <w:rPr>
+          <w:rFonts w:ascii="Times New Roman" w:hAnsi="Times New Roman" w:cs="Times New Roman"/>
+          <w:sz w:val="24"/>
+          <w:szCs w:val="24"/>
+          <w:lang w:val="en-US"/>
+        </w:rPr>
+        <w:t>Console</w:t>
+      </w:r>
+      <w:proofErr w:type="spellEnd"/>
+      <w:r>
+        <w:rPr>
+          <w:rFonts w:ascii="Times New Roman" w:eastAsia="Times New Roman" w:hAnsi="Times New Roman" w:cs="Times New Roman"/>
+          <w:sz w:val="24"/>
+          <w:szCs w:val="24"/>
+        </w:rPr>
+        <w:t>.</w:t>
+      </w:r>
+      <w:proofErr w:type="spellStart"/>
+      <w:r>
+        <w:rPr>
+          <w:rFonts w:ascii="Times New Roman" w:eastAsia="Times New Roman" w:hAnsi="Times New Roman" w:cs="Times New Roman"/>
+          <w:sz w:val="24"/>
+          <w:szCs w:val="24"/>
+        </w:rPr>
+        <w:t>exe</w:t>
+      </w:r>
+      <w:proofErr w:type="spellEnd"/>
+      <w:r>
+        <w:rPr>
+          <w:rFonts w:ascii="Times New Roman" w:eastAsia="Times New Roman" w:hAnsi="Times New Roman" w:cs="Times New Roman"/>
+          <w:sz w:val="24"/>
+          <w:szCs w:val="24"/>
+        </w:rPr>
+        <w:t>.</w:t>
       </w:r>
     </w:p>
     <w:p>
@@ -915,30 +977,21 @@
         <w:spacing w:after="200" w:line="276" w:lineRule="auto"/>
         <w:ind w:firstLine="709"/>
         <w:rPr>
-          <w:rFonts w:ascii="Times New Roman" w:eastAsia="Times New Roman" w:hAnsi="Times New Roman" w:cs="Times New Roman"/>
           <w:b/>
           <w:sz w:val="28"/>
           <w:szCs w:val="28"/>
         </w:rPr>
       </w:pPr>
-    </w:p>
-    <w:p>
-      <w:pPr>
-        <w:spacing w:after="200" w:line="276" w:lineRule="auto"/>
-        <w:ind w:firstLine="709"/>
-        <w:rPr>
+      <w:bookmarkStart w:id="0" w:name="_GoBack"/>
+      <w:bookmarkEnd w:id="0"/>
+      <w:r>
+        <w:rPr>
+          <w:rFonts w:ascii="Times New Roman" w:eastAsia="Times New Roman" w:hAnsi="Times New Roman" w:cs="Times New Roman"/>
           <w:b/>
           <w:sz w:val="28"/>
           <w:szCs w:val="28"/>
         </w:rPr>
-      </w:pPr>
-      <w:r>
-        <w:rPr>
-          <w:rFonts w:ascii="Times New Roman" w:eastAsia="Times New Roman" w:hAnsi="Times New Roman" w:cs="Times New Roman"/>
-          <w:b/>
-          <w:sz w:val="28"/>
-          <w:szCs w:val="28"/>
-        </w:rPr>
+        <w:lastRenderedPageBreak/>
         <w:t>Работа с графической оболочкой:</w:t>
       </w:r>
     </w:p>
@@ -2613,7 +2666,7 @@
   <a:extraClrSchemeLst/>
   <a:extLst>
     <a:ext uri="{05A4C25C-085E-4340-85A3-A5531E510DB2}">
-      <thm15:themeFamily xmlns:thm15="http://schemas.microsoft.com/office/thememl/2012/main" xmlns="" name="Office Theme" id="{62F939B6-93AF-4DB8-9C6B-D6C7DFDC589F}" vid="{4A3C46E8-61CC-4603-A589-7422A47A8E4A}"/>
+      <thm15:themeFamily xmlns="" xmlns:thm15="http://schemas.microsoft.com/office/thememl/2012/main" name="Office Theme" id="{62F939B6-93AF-4DB8-9C6B-D6C7DFDC589F}" vid="{4A3C46E8-61CC-4603-A589-7422A47A8E4A}"/>
     </a:ext>
   </a:extLst>
 </a:theme>

</xml_diff>